<commit_message>
Update project report and add PDF version
</commit_message>
<xml_diff>
--- a/VirtuOS_Project_Report.docx
+++ b/VirtuOS_Project_Report.docx
@@ -74,90 +74,219 @@
           <w14:ligatures w14:val="none"/>
         </w:rPr>
       </w:pPr>
-      <w:r>
+    </w:p>
+    <w:p>
+      <w:pPr>
+        <w:jc w:val="center"/>
         <w:rPr>
           <w:rFonts w:ascii="Times New Roman" w:eastAsia="Times New Roman" w:hAnsi="Times New Roman" w:cs="Times New Roman"/>
           <w:b/>
           <w:bCs/>
+          <w:i/>
+          <w:iCs/>
+          <w:kern w:val="0"/>
+          <w:lang w:val="en-TR"/>
+          <w14:ligatures w14:val="none"/>
+        </w:rPr>
+      </w:pPr>
+      <w:r>
+        <w:rPr>
+          <w:rFonts w:ascii="Times New Roman" w:eastAsia="Times New Roman" w:hAnsi="Times New Roman" w:cs="Times New Roman"/>
+          <w:b/>
+          <w:bCs/>
+          <w:i/>
+          <w:iCs/>
+          <w:kern w:val="0"/>
+          <w:lang w:val="en-TR"/>
+          <w14:ligatures w14:val="none"/>
+        </w:rPr>
+        <w:t>Muhammed Emir Daloğlu / 210402041</w:t>
+      </w:r>
+    </w:p>
+    <w:p>
+      <w:pPr>
+        <w:jc w:val="center"/>
+        <w:rPr>
+          <w:rFonts w:ascii="Times New Roman" w:eastAsia="Times New Roman" w:hAnsi="Times New Roman" w:cs="Times New Roman"/>
+          <w:b/>
+          <w:bCs/>
+          <w:i/>
+          <w:iCs/>
+          <w:kern w:val="0"/>
+          <w:lang w:val="en-TR"/>
+          <w14:ligatures w14:val="none"/>
+        </w:rPr>
+      </w:pPr>
+      <w:r>
+        <w:rPr>
+          <w:rFonts w:ascii="Times New Roman" w:eastAsia="Times New Roman" w:hAnsi="Times New Roman" w:cs="Times New Roman"/>
+          <w:b/>
+          <w:bCs/>
+          <w:i/>
+          <w:iCs/>
+          <w:kern w:val="0"/>
+          <w:lang w:val="en-TR"/>
+          <w14:ligatures w14:val="none"/>
+        </w:rPr>
+        <w:t>Ali Kerem Erhan / 210402021</w:t>
+      </w:r>
+    </w:p>
+    <w:p>
+      <w:pPr>
+        <w:jc w:val="center"/>
+        <w:rPr>
+          <w:rFonts w:ascii="Times New Roman" w:eastAsia="Times New Roman" w:hAnsi="Times New Roman" w:cs="Times New Roman"/>
+          <w:b/>
+          <w:bCs/>
+          <w:i/>
+          <w:iCs/>
+          <w:kern w:val="0"/>
+          <w:lang w:val="en-TR"/>
+          <w14:ligatures w14:val="none"/>
+        </w:rPr>
+      </w:pPr>
+      <w:r>
+        <w:rPr>
+          <w:rFonts w:ascii="Times New Roman" w:eastAsia="Times New Roman" w:hAnsi="Times New Roman" w:cs="Times New Roman"/>
+          <w:b/>
+          <w:bCs/>
+          <w:i/>
+          <w:iCs/>
+          <w:kern w:val="0"/>
+          <w:lang w:val="en-TR"/>
+          <w14:ligatures w14:val="none"/>
+        </w:rPr>
+        <w:t>Emre Kılıç / 210402027</w:t>
+      </w:r>
+    </w:p>
+    <w:p>
+      <w:pPr>
+        <w:jc w:val="center"/>
+        <w:rPr>
+          <w:rFonts w:ascii="Times New Roman" w:eastAsia="Times New Roman" w:hAnsi="Times New Roman" w:cs="Times New Roman"/>
+          <w:b/>
+          <w:bCs/>
           <w:kern w:val="0"/>
           <w:sz w:val="36"/>
           <w:szCs w:val="36"/>
           <w:lang w:val="en-TR"/>
           <w14:ligatures w14:val="none"/>
         </w:rPr>
-        <w:t>Muhammed Emir Daloğlu / 210402041</w:t>
-      </w:r>
+      </w:pPr>
     </w:p>
     <w:p>
       <w:pPr>
         <w:jc w:val="center"/>
         <w:rPr>
           <w:rFonts w:ascii="Times New Roman" w:eastAsia="Times New Roman" w:hAnsi="Times New Roman" w:cs="Times New Roman"/>
-          <w:b/>
-          <w:bCs/>
-          <w:kern w:val="0"/>
-          <w:sz w:val="36"/>
-          <w:szCs w:val="36"/>
-          <w:lang w:val="en-TR"/>
-          <w14:ligatures w14:val="none"/>
-        </w:rPr>
-      </w:pPr>
-      <w:r>
-        <w:rPr>
-          <w:rFonts w:ascii="Times New Roman" w:eastAsia="Times New Roman" w:hAnsi="Times New Roman" w:cs="Times New Roman"/>
-          <w:b/>
-          <w:bCs/>
-          <w:kern w:val="0"/>
-          <w:sz w:val="36"/>
-          <w:szCs w:val="36"/>
-          <w:lang w:val="en-TR"/>
-          <w14:ligatures w14:val="none"/>
-        </w:rPr>
-        <w:t>Ali Kerem Erhan / 210402021</w:t>
-      </w:r>
-    </w:p>
-    <w:p>
-      <w:pPr>
-        <w:jc w:val="center"/>
-        <w:rPr>
-          <w:rFonts w:ascii="Times New Roman" w:eastAsia="Times New Roman" w:hAnsi="Times New Roman" w:cs="Times New Roman"/>
-          <w:b/>
-          <w:bCs/>
-          <w:kern w:val="0"/>
-          <w:sz w:val="36"/>
-          <w:szCs w:val="36"/>
-          <w:lang w:val="en-TR"/>
-          <w14:ligatures w14:val="none"/>
-        </w:rPr>
-      </w:pPr>
-      <w:r>
-        <w:rPr>
-          <w:rFonts w:ascii="Times New Roman" w:eastAsia="Times New Roman" w:hAnsi="Times New Roman" w:cs="Times New Roman"/>
-          <w:b/>
-          <w:bCs/>
-          <w:kern w:val="0"/>
-          <w:sz w:val="36"/>
-          <w:szCs w:val="36"/>
-          <w:lang w:val="en-TR"/>
-          <w14:ligatures w14:val="none"/>
-        </w:rPr>
-        <w:t>Emre Kılıç / 210402027</w:t>
-      </w:r>
-    </w:p>
-    <w:p>
-      <w:pPr>
-        <w:jc w:val="center"/>
-        <w:rPr>
-          <w:rFonts w:ascii="Times New Roman" w:eastAsia="Times New Roman" w:hAnsi="Times New Roman" w:cs="Times New Roman"/>
-          <w:b/>
-          <w:bCs/>
-          <w:kern w:val="0"/>
-          <w:sz w:val="36"/>
-          <w:szCs w:val="36"/>
-          <w:lang w:val="en-TR"/>
-          <w14:ligatures w14:val="none"/>
-        </w:rPr>
-      </w:pPr>
+          <w:kern w:val="0"/>
+          <w:sz w:val="28"/>
+          <w:szCs w:val="28"/>
+          <w:lang w:val="en-TR"/>
+          <w14:ligatures w14:val="none"/>
+        </w:rPr>
+      </w:pPr>
+      <w:r>
+        <w:rPr>
+          <w:rFonts w:ascii="Times New Roman" w:eastAsia="Times New Roman" w:hAnsi="Times New Roman" w:cs="Times New Roman"/>
+          <w:kern w:val="0"/>
+          <w:sz w:val="28"/>
+          <w:szCs w:val="28"/>
+          <w:lang w:val="en-TR"/>
+          <w14:ligatures w14:val="none"/>
+        </w:rPr>
+        <w:t xml:space="preserve">Github URL: </w:t>
+      </w:r>
+      <w:r>
+        <w:rPr>
+          <w:rFonts w:ascii="Times New Roman" w:eastAsia="Times New Roman" w:hAnsi="Times New Roman" w:cs="Times New Roman"/>
+          <w:kern w:val="0"/>
+          <w:sz w:val="28"/>
+          <w:szCs w:val="28"/>
+          <w:lang w:val="en-TR"/>
+          <w14:ligatures w14:val="none"/>
+        </w:rPr>
+        <w:fldChar w:fldCharType="begin"/>
+      </w:r>
+      <w:r>
+        <w:rPr>
+          <w:rFonts w:ascii="Times New Roman" w:eastAsia="Times New Roman" w:hAnsi="Times New Roman" w:cs="Times New Roman"/>
+          <w:kern w:val="0"/>
+          <w:sz w:val="28"/>
+          <w:szCs w:val="28"/>
+          <w:lang w:val="en-TR"/>
+          <w14:ligatures w14:val="none"/>
+        </w:rPr>
+        <w:instrText>HYPERLINK "https://github.com/emirdaloglu/VirtuOS"</w:instrText>
+      </w:r>
+      <w:r>
+        <w:rPr>
+          <w:rFonts w:ascii="Times New Roman" w:eastAsia="Times New Roman" w:hAnsi="Times New Roman" w:cs="Times New Roman"/>
+          <w:kern w:val="0"/>
+          <w:sz w:val="28"/>
+          <w:szCs w:val="28"/>
+          <w:lang w:val="en-TR"/>
+          <w14:ligatures w14:val="none"/>
+        </w:rPr>
+      </w:r>
+      <w:r>
+        <w:rPr>
+          <w:rFonts w:ascii="Times New Roman" w:eastAsia="Times New Roman" w:hAnsi="Times New Roman" w:cs="Times New Roman"/>
+          <w:kern w:val="0"/>
+          <w:sz w:val="28"/>
+          <w:szCs w:val="28"/>
+          <w:lang w:val="en-TR"/>
+          <w14:ligatures w14:val="none"/>
+        </w:rPr>
+        <w:fldChar w:fldCharType="separate"/>
+      </w:r>
+      <w:r>
+        <w:rPr>
+          <w:rStyle w:val="Hyperlink"/>
+          <w:rFonts w:ascii="Times New Roman" w:eastAsia="Times New Roman" w:hAnsi="Times New Roman" w:cs="Times New Roman"/>
+          <w:kern w:val="0"/>
+          <w:sz w:val="28"/>
+          <w:szCs w:val="28"/>
+          <w:lang w:val="en-TR"/>
+          <w14:ligatures w14:val="none"/>
+        </w:rPr>
+        <w:t>https://github.com/emirdalo</w:t>
+      </w:r>
+      <w:r>
+        <w:rPr>
+          <w:rStyle w:val="Hyperlink"/>
+          <w:rFonts w:ascii="Times New Roman" w:eastAsia="Times New Roman" w:hAnsi="Times New Roman" w:cs="Times New Roman"/>
+          <w:kern w:val="0"/>
+          <w:sz w:val="28"/>
+          <w:szCs w:val="28"/>
+          <w:lang w:val="en-TR"/>
+          <w14:ligatures w14:val="none"/>
+        </w:rPr>
+        <w:t>g</w:t>
+      </w:r>
+      <w:r>
+        <w:rPr>
+          <w:rStyle w:val="Hyperlink"/>
+          <w:rFonts w:ascii="Times New Roman" w:eastAsia="Times New Roman" w:hAnsi="Times New Roman" w:cs="Times New Roman"/>
+          <w:kern w:val="0"/>
+          <w:sz w:val="28"/>
+          <w:szCs w:val="28"/>
+          <w:lang w:val="en-TR"/>
+          <w14:ligatures w14:val="none"/>
+        </w:rPr>
+        <w:t>lu/VirtuOS</w:t>
+      </w:r>
+      <w:r>
+        <w:rPr>
+          <w:rFonts w:ascii="Times New Roman" w:eastAsia="Times New Roman" w:hAnsi="Times New Roman" w:cs="Times New Roman"/>
+          <w:kern w:val="0"/>
+          <w:sz w:val="28"/>
+          <w:szCs w:val="28"/>
+          <w:lang w:val="en-TR"/>
+          <w14:ligatures w14:val="none"/>
+        </w:rPr>
+        <w:fldChar w:fldCharType="end"/>
+      </w:r>
     </w:p>
     <w:p>
       <w:pPr>
@@ -11073,6 +11202,41 @@
     <w:basedOn w:val="DefaultParagraphFont"/>
     <w:rsid w:val="00D15738"/>
   </w:style>
+  <w:style w:type="character" w:styleId="Hyperlink">
+    <w:name w:val="Hyperlink"/>
+    <w:basedOn w:val="DefaultParagraphFont"/>
+    <w:uiPriority w:val="99"/>
+    <w:unhideWhenUsed/>
+    <w:rsid w:val="00521228"/>
+    <w:rPr>
+      <w:color w:val="467886" w:themeColor="hyperlink"/>
+      <w:u w:val="single"/>
+    </w:rPr>
+  </w:style>
+  <w:style w:type="character" w:styleId="UnresolvedMention">
+    <w:name w:val="Unresolved Mention"/>
+    <w:basedOn w:val="DefaultParagraphFont"/>
+    <w:uiPriority w:val="99"/>
+    <w:semiHidden/>
+    <w:unhideWhenUsed/>
+    <w:rsid w:val="00521228"/>
+    <w:rPr>
+      <w:color w:val="605E5C"/>
+      <w:shd w:val="clear" w:color="auto" w:fill="E1DFDD"/>
+    </w:rPr>
+  </w:style>
+  <w:style w:type="character" w:styleId="FollowedHyperlink">
+    <w:name w:val="FollowedHyperlink"/>
+    <w:basedOn w:val="DefaultParagraphFont"/>
+    <w:uiPriority w:val="99"/>
+    <w:semiHidden/>
+    <w:unhideWhenUsed/>
+    <w:rsid w:val="00521228"/>
+    <w:rPr>
+      <w:color w:val="96607D" w:themeColor="followedHyperlink"/>
+      <w:u w:val="single"/>
+    </w:rPr>
+  </w:style>
 </w:styles>
 </file>
 

</xml_diff>